<commit_message>
cleaning up the repo
</commit_message>
<xml_diff>
--- a/docs/Ingestion_using_R.docx
+++ b/docs/Ingestion_using_R.docx
@@ -15,7 +15,19 @@
         <w:t xml:space="preserve">The </w:t>
       </w:r>
       <w:r>
-        <w:t>Dashboard Automation project is</w:t>
+        <w:t>DM01 Data Processing Proje</w:t>
+      </w:r>
+      <w:r>
+        <w:t>c</w:t>
+      </w:r>
+      <w:r>
+        <w:t>t</w:t>
+      </w:r>
+      <w:r>
+        <w:t xml:space="preserve"> </w:t>
+      </w:r>
+      <w:r>
+        <w:t>is</w:t>
       </w:r>
       <w:r>
         <w:t xml:space="preserve"> designed to automate the ingestion and uploading of data to </w:t>
@@ -25,12 +37,6 @@
       </w:r>
       <w:r>
         <w:t xml:space="preserve"> as part of a reporting pipeline</w:t>
-      </w:r>
-      <w:r>
-        <w:t xml:space="preserve"> and create an output in the form of a Dashboard and a PowerPoint </w:t>
-      </w:r>
-      <w:r>
-        <w:t>Presentation</w:t>
       </w:r>
       <w:r>
         <w:t>.</w:t>
@@ -199,8 +205,16 @@
       </w:r>
     </w:p>
     <w:p>
-      <w:r>
-        <w:t>--</w:t>
+      <w:hyperlink r:id="rId10" w:history="1">
+        <w:r>
+          <w:rPr>
+            <w:rStyle w:val="Hyperlink"/>
+          </w:rPr>
+          <w:t>https://github.com/Arush313/DM01_data_processing/tree/main</w:t>
+        </w:r>
+      </w:hyperlink>
+      <w:r>
+        <w:t xml:space="preserve"> </w:t>
       </w:r>
     </w:p>
     <w:p>
@@ -427,7 +441,7 @@
                     <pic:cNvPicPr/>
                   </pic:nvPicPr>
                   <pic:blipFill>
-                    <a:blip r:embed="rId10"/>
+                    <a:blip r:embed="rId11"/>
                     <a:stretch>
                       <a:fillRect/>
                     </a:stretch>
@@ -522,7 +536,7 @@
                     <pic:cNvPicPr/>
                   </pic:nvPicPr>
                   <pic:blipFill>
-                    <a:blip r:embed="rId11"/>
+                    <a:blip r:embed="rId12"/>
                     <a:stretch>
                       <a:fillRect/>
                     </a:stretch>
@@ -594,7 +608,7 @@
                     <pic:cNvPicPr/>
                   </pic:nvPicPr>
                   <pic:blipFill>
-                    <a:blip r:embed="rId12"/>
+                    <a:blip r:embed="rId13"/>
                     <a:stretch>
                       <a:fillRect/>
                     </a:stretch>
@@ -1571,15 +1585,6 @@
   </w:abstractNum>
   <w:num w:numId="1" w16cid:durableId="987171259">
     <w:abstractNumId w:val="2"/>
-    <w:lvlOverride w:ilvl="0"/>
-    <w:lvlOverride w:ilvl="1"/>
-    <w:lvlOverride w:ilvl="2"/>
-    <w:lvlOverride w:ilvl="3"/>
-    <w:lvlOverride w:ilvl="4"/>
-    <w:lvlOverride w:ilvl="5"/>
-    <w:lvlOverride w:ilvl="6"/>
-    <w:lvlOverride w:ilvl="7"/>
-    <w:lvlOverride w:ilvl="8"/>
   </w:num>
   <w:num w:numId="2" w16cid:durableId="1483233972">
     <w:abstractNumId w:val="2"/>

</xml_diff>